<commit_message>
fix typotools & tests
</commit_message>
<xml_diff>
--- a/tests/single_number_line_test.docx
+++ b/tests/single_number_line_test.docx
@@ -52,27 +52,51 @@
         <w:rPr>
           <w:lang w:val="ru-RU"/>
         </w:rPr>
-        <w:t>Редактор — Иван Иванов (Иваново)</w:t>
-      </w:r>
-    </w:p>
-    <w:p>
-      <w:pPr>
-        <w:rPr>
-          <w:lang w:val="ru-RU"/>
-        </w:rPr>
-      </w:pPr>
-    </w:p>
-    <w:p>
-      <w:pPr>
-        <w:rPr>
-          <w:lang w:val="ru-RU"/>
-        </w:rPr>
-      </w:pPr>
-      <w:r>
-        <w:rPr>
-          <w:lang w:val="ru-RU"/>
-        </w:rPr>
-        <w:t>Редактор благодарит за тестирование Петра Петрова и Наталью Натальину.</w:t>
+        <w:t>Редактор — Иван Иванов (Ив</w:t>
+      </w:r>
+      <w:r>
+        <w:rPr>
+          <w:lang w:val="en-US"/>
+        </w:rPr>
+        <w:t>à</w:t>
+      </w:r>
+      <w:r>
+        <w:rPr>
+          <w:lang w:val="ru-RU"/>
+        </w:rPr>
+        <w:t>ново)</w:t>
+      </w:r>
+    </w:p>
+    <w:p>
+      <w:pPr>
+        <w:rPr>
+          <w:lang w:val="ru-RU"/>
+        </w:rPr>
+      </w:pPr>
+    </w:p>
+    <w:p>
+      <w:pPr>
+        <w:rPr>
+          <w:lang w:val="ru-RU"/>
+        </w:rPr>
+      </w:pPr>
+      <w:r>
+        <w:rPr>
+          <w:lang w:val="ru-RU"/>
+        </w:rPr>
+        <w:t>Редактор благодарит за тестирование Петра Петро</w:t>
+      </w:r>
+      <w:r>
+        <w:rPr>
+          <w:lang w:val="ru-RU"/>
+        </w:rPr>
+        <w:t>̀</w:t>
+      </w:r>
+      <w:r>
+        <w:rPr>
+          <w:lang w:val="ru-RU"/>
+        </w:rPr>
+        <w:t>ва и Наталью Натальину.</w:t>
       </w:r>
     </w:p>
     <w:p>
@@ -190,19 +214,7 @@
         <w:rPr>
           <w:lang w:val="ru-RU"/>
         </w:rPr>
-        <w:t xml:space="preserve">Текст </w:t>
-      </w:r>
-      <w:r>
-        <w:rPr>
-          <w:lang w:val="ru-RU"/>
-        </w:rPr>
-        <w:t>второго</w:t>
-      </w:r>
-      <w:r>
-        <w:rPr>
-          <w:lang w:val="ru-RU"/>
-        </w:rPr>
-        <w:t xml:space="preserve"> вопроса.</w:t>
+        <w:t>Текст второго вопроса.</w:t>
       </w:r>
     </w:p>
     <w:p>

</xml_diff>